<commit_message>
Notaciones commit 2 y que es un git
</commit_message>
<xml_diff>
--- a/Notaciones_spring.docx
+++ b/Notaciones_spring.docx
@@ -215,7 +215,7 @@
     <w:p>
       <w:r>
         <w:pict w14:anchorId="07A12291">
-          <v:rect id="_x0000_i1073" style="width:0;height:1.5pt" o:hralign="center" o:hrstd="t" o:hr="t" fillcolor="#a0a0a0" stroked="f"/>
+          <v:rect id="_x0000_i1025" style="width:0;height:1.5pt" o:hralign="center" o:hrstd="t" o:hr="t" fillcolor="#a0a0a0" stroked="f"/>
         </w:pict>
       </w:r>
     </w:p>
@@ -339,7 +339,7 @@
     <w:p>
       <w:r>
         <w:pict w14:anchorId="4BB7C108">
-          <v:rect id="_x0000_i1074" style="width:0;height:1.5pt" o:hralign="center" o:hrstd="t" o:hr="t" fillcolor="#a0a0a0" stroked="f"/>
+          <v:rect id="_x0000_i1026" style="width:0;height:1.5pt" o:hralign="center" o:hrstd="t" o:hr="t" fillcolor="#a0a0a0" stroked="f"/>
         </w:pict>
       </w:r>
     </w:p>
@@ -492,7 +492,7 @@
     <w:p>
       <w:r>
         <w:pict w14:anchorId="63753E20">
-          <v:rect id="_x0000_i1075" style="width:0;height:1.5pt" o:hralign="center" o:hrstd="t" o:hr="t" fillcolor="#a0a0a0" stroked="f"/>
+          <v:rect id="_x0000_i1027" style="width:0;height:1.5pt" o:hralign="center" o:hrstd="t" o:hr="t" fillcolor="#a0a0a0" stroked="f"/>
         </w:pict>
       </w:r>
     </w:p>
@@ -773,7 +773,7 @@
     <w:p>
       <w:r>
         <w:pict w14:anchorId="23DD32E2">
-          <v:rect id="_x0000_i1076" style="width:0;height:1.5pt" o:hralign="center" o:hrstd="t" o:hr="t" fillcolor="#a0a0a0" stroked="f"/>
+          <v:rect id="_x0000_i1028" style="width:0;height:1.5pt" o:hralign="center" o:hrstd="t" o:hr="t" fillcolor="#a0a0a0" stroked="f"/>
         </w:pict>
       </w:r>
     </w:p>
@@ -874,7 +874,7 @@
     <w:p>
       <w:r>
         <w:pict w14:anchorId="77F5D919">
-          <v:rect id="_x0000_i1077" style="width:0;height:1.5pt" o:hralign="center" o:hrstd="t" o:hr="t" fillcolor="#a0a0a0" stroked="f"/>
+          <v:rect id="_x0000_i1029" style="width:0;height:1.5pt" o:hralign="center" o:hrstd="t" o:hr="t" fillcolor="#a0a0a0" stroked="f"/>
         </w:pict>
       </w:r>
     </w:p>
@@ -974,7 +974,7 @@
     <w:p>
       <w:r>
         <w:pict w14:anchorId="2D967B7C">
-          <v:rect id="_x0000_i1078" style="width:0;height:1.5pt" o:hralign="center" o:hrstd="t" o:hr="t" fillcolor="#a0a0a0" stroked="f"/>
+          <v:rect id="_x0000_i1030" style="width:0;height:1.5pt" o:hralign="center" o:hrstd="t" o:hr="t" fillcolor="#a0a0a0" stroked="f"/>
         </w:pict>
       </w:r>
     </w:p>
@@ -1208,7 +1208,7 @@
     <w:p>
       <w:r>
         <w:pict w14:anchorId="010C1101">
-          <v:rect id="_x0000_i1079" style="width:0;height:1.5pt" o:hralign="center" o:hrstd="t" o:hr="t" fillcolor="#a0a0a0" stroked="f"/>
+          <v:rect id="_x0000_i1031" style="width:0;height:1.5pt" o:hralign="center" o:hrstd="t" o:hr="t" fillcolor="#a0a0a0" stroked="f"/>
         </w:pict>
       </w:r>
     </w:p>
@@ -1322,7 +1322,7 @@
     <w:p>
       <w:r>
         <w:pict w14:anchorId="46F4F561">
-          <v:rect id="_x0000_i1080" style="width:0;height:1.5pt" o:hralign="center" o:hrstd="t" o:hr="t" fillcolor="#a0a0a0" stroked="f"/>
+          <v:rect id="_x0000_i1032" style="width:0;height:1.5pt" o:hralign="center" o:hrstd="t" o:hr="t" fillcolor="#a0a0a0" stroked="f"/>
         </w:pict>
       </w:r>
     </w:p>
@@ -1463,6 +1463,319 @@
         <w:t>).</w:t>
       </w:r>
     </w:p>
+    <w:p/>
+    <w:p/>
+    <w:p>
+      <w:r>
+        <w:rPr>
+          <w:b/>
+          <w:bCs/>
+        </w:rPr>
+        <w:t>@GeneratedValue</w:t>
+      </w:r>
+    </w:p>
+    <w:p/>
+    <w:p>
+      <w:r>
+        <w:tab/>
+      </w:r>
+      <w:r>
+        <w:tab/>
+      </w:r>
+    </w:p>
+    <w:tbl>
+      <w:tblPr>
+        <w:tblW w:w="0" w:type="auto"/>
+        <w:tblCellSpacing w:w="15" w:type="dxa"/>
+        <w:tblBorders>
+          <w:top w:val="single" w:sz="4" w:space="0" w:color="auto"/>
+          <w:left w:val="single" w:sz="4" w:space="0" w:color="auto"/>
+          <w:bottom w:val="single" w:sz="4" w:space="0" w:color="auto"/>
+          <w:right w:val="single" w:sz="4" w:space="0" w:color="auto"/>
+          <w:insideH w:val="single" w:sz="4" w:space="0" w:color="auto"/>
+          <w:insideV w:val="single" w:sz="4" w:space="0" w:color="auto"/>
+        </w:tblBorders>
+        <w:tblCellMar>
+          <w:top w:w="15" w:type="dxa"/>
+          <w:left w:w="15" w:type="dxa"/>
+          <w:bottom w:w="15" w:type="dxa"/>
+          <w:right w:w="15" w:type="dxa"/>
+        </w:tblCellMar>
+        <w:tblLook w:val="04A0" w:firstRow="1" w:lastRow="0" w:firstColumn="1" w:lastColumn="0" w:noHBand="0" w:noVBand="1"/>
+      </w:tblPr>
+      <w:tblGrid>
+        <w:gridCol w:w="2544"/>
+        <w:gridCol w:w="1536"/>
+        <w:gridCol w:w="4414"/>
+      </w:tblGrid>
+      <w:tr>
+        <w:trPr>
+          <w:tblHeader/>
+          <w:tblCellSpacing w:w="15" w:type="dxa"/>
+        </w:trPr>
+        <w:tc>
+          <w:tcPr>
+            <w:tcW w:w="0" w:type="auto"/>
+            <w:shd w:val="clear" w:color="auto" w:fill="AEAAAA" w:themeFill="background2" w:themeFillShade="BF"/>
+            <w:vAlign w:val="center"/>
+            <w:hideMark/>
+          </w:tcPr>
+          <w:p>
+            <w:pPr>
+              <w:jc w:val="center"/>
+              <w:rPr>
+                <w:b/>
+                <w:bCs/>
+              </w:rPr>
+            </w:pPr>
+            <w:r>
+              <w:rPr>
+                <w:b/>
+                <w:bCs/>
+              </w:rPr>
+              <w:t>Estrategia</w:t>
+            </w:r>
+          </w:p>
+        </w:tc>
+        <w:tc>
+          <w:tcPr>
+            <w:tcW w:w="0" w:type="auto"/>
+            <w:shd w:val="clear" w:color="auto" w:fill="AEAAAA" w:themeFill="background2" w:themeFillShade="BF"/>
+            <w:vAlign w:val="center"/>
+            <w:hideMark/>
+          </w:tcPr>
+          <w:p>
+            <w:pPr>
+              <w:jc w:val="center"/>
+              <w:rPr>
+                <w:b/>
+                <w:bCs/>
+              </w:rPr>
+            </w:pPr>
+            <w:r>
+              <w:rPr>
+                <w:b/>
+                <w:bCs/>
+              </w:rPr>
+              <w:t>Base de Datos Ideal</w:t>
+            </w:r>
+          </w:p>
+        </w:tc>
+        <w:tc>
+          <w:tcPr>
+            <w:tcW w:w="0" w:type="auto"/>
+            <w:shd w:val="clear" w:color="auto" w:fill="AEAAAA" w:themeFill="background2" w:themeFillShade="BF"/>
+            <w:vAlign w:val="center"/>
+            <w:hideMark/>
+          </w:tcPr>
+          <w:p>
+            <w:pPr>
+              <w:jc w:val="center"/>
+              <w:rPr>
+                <w:b/>
+                <w:bCs/>
+              </w:rPr>
+            </w:pPr>
+            <w:r>
+              <w:rPr>
+                <w:b/>
+                <w:bCs/>
+              </w:rPr>
+              <w:t>Características</w:t>
+            </w:r>
+          </w:p>
+        </w:tc>
+      </w:tr>
+      <w:tr>
+        <w:trPr>
+          <w:tblCellSpacing w:w="15" w:type="dxa"/>
+        </w:trPr>
+        <w:tc>
+          <w:tcPr>
+            <w:tcW w:w="0" w:type="auto"/>
+            <w:vAlign w:val="center"/>
+            <w:hideMark/>
+          </w:tcPr>
+          <w:p>
+            <w:proofErr w:type="spellStart"/>
+            <w:r>
+              <w:t>GenerationType.AUTO</w:t>
+            </w:r>
+            <w:proofErr w:type="spellEnd"/>
+          </w:p>
+        </w:tc>
+        <w:tc>
+          <w:tcPr>
+            <w:tcW w:w="0" w:type="auto"/>
+            <w:vAlign w:val="center"/>
+            <w:hideMark/>
+          </w:tcPr>
+          <w:p>
+            <w:r>
+              <w:t>Cualquiera</w:t>
+            </w:r>
+          </w:p>
+        </w:tc>
+        <w:tc>
+          <w:tcPr>
+            <w:tcW w:w="0" w:type="auto"/>
+            <w:vAlign w:val="center"/>
+            <w:hideMark/>
+          </w:tcPr>
+          <w:p>
+            <w:r>
+              <w:t>Delega al proveedor de JPA la elección de la estrategia más adecuada para la base de datos utilizada.</w:t>
+            </w:r>
+          </w:p>
+        </w:tc>
+      </w:tr>
+      <w:tr>
+        <w:trPr>
+          <w:tblCellSpacing w:w="15" w:type="dxa"/>
+        </w:trPr>
+        <w:tc>
+          <w:tcPr>
+            <w:tcW w:w="0" w:type="auto"/>
+            <w:vAlign w:val="center"/>
+            <w:hideMark/>
+          </w:tcPr>
+          <w:p>
+            <w:proofErr w:type="spellStart"/>
+            <w:r>
+              <w:t>GenerationType.IDENTITY</w:t>
+            </w:r>
+            <w:proofErr w:type="spellEnd"/>
+          </w:p>
+        </w:tc>
+        <w:tc>
+          <w:tcPr>
+            <w:tcW w:w="0" w:type="auto"/>
+            <w:vAlign w:val="center"/>
+            <w:hideMark/>
+          </w:tcPr>
+          <w:p>
+            <w:r>
+              <w:t>MySQL, PostgreSQL</w:t>
+            </w:r>
+          </w:p>
+        </w:tc>
+        <w:tc>
+          <w:tcPr>
+            <w:tcW w:w="0" w:type="auto"/>
+            <w:vAlign w:val="center"/>
+            <w:hideMark/>
+          </w:tcPr>
+          <w:p>
+            <w:r>
+              <w:t xml:space="preserve">Utiliza </w:t>
+            </w:r>
+            <w:proofErr w:type="spellStart"/>
+            <w:r>
+              <w:t>auto-incremento</w:t>
+            </w:r>
+            <w:proofErr w:type="spellEnd"/>
+            <w:r>
+              <w:t xml:space="preserve">; sencillo de </w:t>
+            </w:r>
+            <w:proofErr w:type="gramStart"/>
+            <w:r>
+              <w:t>usar</w:t>
+            </w:r>
+            <w:proofErr w:type="gramEnd"/>
+            <w:r>
+              <w:t xml:space="preserve"> pero menos eficiente en transacciones masivas.</w:t>
+            </w:r>
+          </w:p>
+        </w:tc>
+      </w:tr>
+      <w:tr>
+        <w:trPr>
+          <w:tblCellSpacing w:w="15" w:type="dxa"/>
+        </w:trPr>
+        <w:tc>
+          <w:tcPr>
+            <w:tcW w:w="0" w:type="auto"/>
+            <w:vAlign w:val="center"/>
+            <w:hideMark/>
+          </w:tcPr>
+          <w:p>
+            <w:proofErr w:type="spellStart"/>
+            <w:r>
+              <w:t>GenerationType.SEQUENCE</w:t>
+            </w:r>
+            <w:proofErr w:type="spellEnd"/>
+          </w:p>
+        </w:tc>
+        <w:tc>
+          <w:tcPr>
+            <w:tcW w:w="0" w:type="auto"/>
+            <w:vAlign w:val="center"/>
+            <w:hideMark/>
+          </w:tcPr>
+          <w:p>
+            <w:r>
+              <w:t>Oracle, PostgreSQL</w:t>
+            </w:r>
+          </w:p>
+        </w:tc>
+        <w:tc>
+          <w:tcPr>
+            <w:tcW w:w="0" w:type="auto"/>
+            <w:vAlign w:val="center"/>
+            <w:hideMark/>
+          </w:tcPr>
+          <w:p>
+            <w:r>
+              <w:t>Altamente eficiente, recomendado para bases de datos que soportan secuencias.</w:t>
+            </w:r>
+          </w:p>
+        </w:tc>
+      </w:tr>
+      <w:tr>
+        <w:trPr>
+          <w:tblCellSpacing w:w="15" w:type="dxa"/>
+        </w:trPr>
+        <w:tc>
+          <w:tcPr>
+            <w:tcW w:w="0" w:type="auto"/>
+            <w:vAlign w:val="center"/>
+            <w:hideMark/>
+          </w:tcPr>
+          <w:p>
+            <w:proofErr w:type="spellStart"/>
+            <w:r>
+              <w:t>GenerationType.TABLE</w:t>
+            </w:r>
+            <w:proofErr w:type="spellEnd"/>
+          </w:p>
+        </w:tc>
+        <w:tc>
+          <w:tcPr>
+            <w:tcW w:w="0" w:type="auto"/>
+            <w:vAlign w:val="center"/>
+            <w:hideMark/>
+          </w:tcPr>
+          <w:p>
+            <w:r>
+              <w:t>Cualquier base de datos</w:t>
+            </w:r>
+          </w:p>
+        </w:tc>
+        <w:tc>
+          <w:tcPr>
+            <w:tcW w:w="0" w:type="auto"/>
+            <w:vAlign w:val="center"/>
+            <w:hideMark/>
+          </w:tcPr>
+          <w:p>
+            <w:r>
+              <w:t>Requiere una tabla extra; más lento y rara vez se utiliza.</w:t>
+            </w:r>
+          </w:p>
+        </w:tc>
+      </w:tr>
+    </w:tbl>
+    <w:p/>
     <w:p/>
     <w:sectPr>
       <w:pgSz w:w="11906" w:h="16838"/>

</xml_diff>